<commit_message>
cv update as per chatgpt suggest with two_column_cv.py
</commit_message>
<xml_diff>
--- a/contents/Abdus_Salam_Modern_CV.docx
+++ b/contents/Abdus_Salam_Modern_CV.docx
@@ -12,12 +12,24 @@
     </w:p>
     <w:p>
       <w:r>
+        <w:rPr>
+          <w:b/>
+          <w:bCs/>
+        </w:rPr>
         <w:t xml:space="preserve">Senior Software Engineer | .NET &amp; </w:t>
       </w:r>
       <w:r>
+        <w:rPr>
+          <w:b/>
+          <w:bCs/>
+        </w:rPr>
         <w:t>Blazor</w:t>
       </w:r>
       <w:r>
+        <w:rPr>
+          <w:b/>
+          <w:bCs/>
+        </w:rPr>
         <w:t xml:space="preserve"> Specialist</w:t>
       </w:r>
       <w:r>
@@ -49,7 +61,17 @@
     </w:p>
     <w:p>
       <w:r>
-        <w:t>Senior Software Engineer with 8+ years of experience designing, developing, and maintaining scalable enterprise and web applications. Strong expertise in ASP.NET Core, Blazor, RESTful APIs, and relational databases. Experienced in fintech, e-commerce, and NGO-based enterprise systems with hands-on experience in microservices, Docker, and automated testing.</w:t>
+        <w:t xml:space="preserve">Senior Software Engineer with </w:t>
+      </w:r>
+      <w:r>
+        <w:rPr>
+          <w:b/>
+          <w:bCs/>
+        </w:rPr>
+        <w:t>8+ years of experience</w:t>
+      </w:r>
+      <w:r>
+        <w:t xml:space="preserve"> designing, developing, and maintaining scalable enterprise and web applications. Strong expertise in ASP.NET Core, Blazor, RESTful APIs, and relational databases. Experienced in fintech, e-commerce, and NGO-based enterprise systems with hands-on experience in microservices, Docker, and automated testing.</w:t>
       </w:r>
     </w:p>
     <w:p>
@@ -126,7 +148,50 @@
     </w:p>
     <w:p>
       <w:r>
-        <w:t>Software Engineer – Save the Children International (Nov 2021 – Present)</w:t>
+        <w:rPr>
+          <w:b/>
+          <w:bCs/>
+        </w:rPr>
+        <w:t>Software Engineer</w:t>
+      </w:r>
+      <w:r>
+        <w:t xml:space="preserve"> </w:t>
+      </w:r>
+      <w:r>
+        <w:rPr>
+          <w:b/>
+          <w:bCs/>
+        </w:rPr>
+        <w:t>–</w:t>
+      </w:r>
+      <w:r>
+        <w:t xml:space="preserve"> </w:t>
+      </w:r>
+      <w:r>
+        <w:rPr>
+          <w:b/>
+          <w:bCs/>
+        </w:rPr>
+        <w:t>TechH</w:t>
+      </w:r>
+      <w:r>
+        <w:rPr>
+          <w:b/>
+          <w:bCs/>
+        </w:rPr>
+        <w:t>ub</w:t>
+      </w:r>
+      <w:r>
+        <w:t xml:space="preserve"> (</w:t>
+      </w:r>
+      <w:r>
+        <w:t>Save the Children International</w:t>
+      </w:r>
+      <w:r>
+        <w:t>)</w:t>
+      </w:r>
+      <w:r>
+        <w:t xml:space="preserve"> (Nov 2021 – Present)</w:t>
       </w:r>
     </w:p>
     <w:p>
@@ -191,12 +256,36 @@
         <w:ind w:left="360" w:hanging="360"/>
       </w:pPr>
       <w:r>
-        <w:t>Tech Stack: ASP.NET Core, Blazor, SQL Server, PostgreSQL, Docker, Playwright</w:t>
+        <w:rPr>
+          <w:b/>
+          <w:bCs/>
+        </w:rPr>
+        <w:t>Tech Stack:</w:t>
+      </w:r>
+      <w:r>
+        <w:t xml:space="preserve"> ASP.NET Core, Blazor, SQL Server, PostgreSQL, Docker, Playwright</w:t>
       </w:r>
     </w:p>
     <w:p>
       <w:r>
-        <w:t>Software Engineer – Brain Station 23 Ltd. (Mar 2021 – Sep 2021)</w:t>
+        <w:rPr>
+          <w:b/>
+          <w:bCs/>
+        </w:rPr>
+        <w:t>Software Engineer –</w:t>
+      </w:r>
+      <w:r>
+        <w:t xml:space="preserve"> </w:t>
+      </w:r>
+      <w:r>
+        <w:rPr>
+          <w:b/>
+          <w:bCs/>
+        </w:rPr>
+        <w:t>Brain Station 23 Ltd.</w:t>
+      </w:r>
+      <w:r>
+        <w:t xml:space="preserve"> (Mar 2021 – Sep 2021)</w:t>
       </w:r>
     </w:p>
     <w:p>
@@ -235,23 +324,39 @@
         <w:ind w:left="360" w:hanging="360"/>
       </w:pPr>
       <w:r>
-        <w:t>Tech Stack: ASP.NET Core,</w:t>
+        <w:rPr>
+          <w:i/>
+          <w:iCs/>
+        </w:rPr>
+        <w:t>Tech Stack:</w:t>
+      </w:r>
+      <w:r>
+        <w:t xml:space="preserve"> ASP.NET Core,</w:t>
+      </w:r>
+      <w:r>
+        <w:t xml:space="preserve"> NopCommerce plugins, SQL Server</w:t>
+      </w:r>
+    </w:p>
+    <w:p>
+      <w:r>
+        <w:rPr>
+          <w:b/>
+          <w:bCs/>
+        </w:rPr>
+        <w:t>Senior Software Engineer –</w:t>
       </w:r>
       <w:r>
         <w:t xml:space="preserve"> </w:t>
       </w:r>
       <w:r>
-        <w:t>NopCommerce plugins</w:t>
+        <w:rPr>
+          <w:b/>
+          <w:bCs/>
+        </w:rPr>
+        <w:t>HAL Technology Ltd.</w:t>
       </w:r>
       <w:r>
-        <w:t>, SQL Server</w:t>
-      </w:r>
-      <w:bookmarkStart w:id="0" w:name="_GoBack"/>
-      <w:bookmarkEnd w:id="0"/>
-    </w:p>
-    <w:p>
-      <w:r>
-        <w:t>Senior Software Engineer – HAL Technology Ltd. (Sep 2018 – Feb 2021)</w:t>
+        <w:t xml:space="preserve"> (Sep 2018 – Feb 2021)</w:t>
       </w:r>
     </w:p>
     <w:p>
@@ -308,7 +413,14 @@
         <w:ind w:left="360" w:hanging="360"/>
       </w:pPr>
       <w:r>
-        <w:t xml:space="preserve">Tech Stack: </w:t>
+        <w:rPr>
+          <w:i/>
+          <w:iCs/>
+        </w:rPr>
+        <w:t>Tech Stack:</w:t>
+      </w:r>
+      <w:r>
+        <w:t xml:space="preserve"> </w:t>
       </w:r>
       <w:r>
         <w:t>C#</w:t>
@@ -338,7 +450,24 @@
         </w:numPr>
       </w:pPr>
       <w:r>
-        <w:t>Senior Software Engineer – The Databiz Software Ltd. (Jul 2017 – Aug 2018)</w:t>
+        <w:rPr>
+          <w:b/>
+          <w:bCs/>
+        </w:rPr>
+        <w:t>Senior Software Engineer –</w:t>
+      </w:r>
+      <w:r>
+        <w:t xml:space="preserve"> </w:t>
+      </w:r>
+      <w:r>
+        <w:rPr>
+          <w:b/>
+          <w:bCs/>
+        </w:rPr>
+        <w:t>The Databiz Software Ltd.</w:t>
+      </w:r>
+      <w:r>
+        <w:t xml:space="preserve"> (Jul 2017 – Aug 2018)</w:t>
       </w:r>
     </w:p>
     <w:p>
@@ -394,7 +523,14 @@
         <w:ind w:left="360" w:hanging="360"/>
       </w:pPr>
       <w:r>
-        <w:t xml:space="preserve">Tech Stack: </w:t>
+        <w:rPr>
+          <w:i/>
+          <w:iCs/>
+        </w:rPr>
+        <w:t>Tech Stack:</w:t>
+      </w:r>
+      <w:r>
+        <w:t xml:space="preserve"> </w:t>
       </w:r>
       <w:r>
         <w:t xml:space="preserve">ASP.NET MVC, ASP.NET </w:t>
@@ -425,10 +561,29 @@
       <w:r>
         <w:t>Education</w:t>
       </w:r>
+      <w:bookmarkStart w:id="0" w:name="_GoBack"/>
+      <w:bookmarkEnd w:id="0"/>
     </w:p>
     <w:p>
       <w:r>
-        <w:t xml:space="preserve">B.Sc. in Computer Science – Asian University of Bangladesh </w:t>
+        <w:rPr>
+          <w:b/>
+          <w:bCs/>
+        </w:rPr>
+        <w:t>B.Sc. in Computer Science –</w:t>
+      </w:r>
+      <w:r>
+        <w:t xml:space="preserve"> </w:t>
+      </w:r>
+      <w:r>
+        <w:rPr>
+          <w:b/>
+          <w:bCs/>
+        </w:rPr>
+        <w:t>Asian University of Bangladesh</w:t>
+      </w:r>
+      <w:r>
+        <w:t xml:space="preserve"> </w:t>
       </w:r>
       <w:r>
         <w:t>(2009–2013)</w:t>
@@ -12523,7 +12678,7 @@
 </file>
 
 <file path=customXml/itemProps1.xml><?xml version="1.0" encoding="utf-8"?>
-<ds:datastoreItem xmlns:ds="http://schemas.openxmlformats.org/officeDocument/2006/customXml" ds:itemID="{65437B8A-00A5-44A3-95EA-1F1C112AA8B6}">
+<ds:datastoreItem xmlns:ds="http://schemas.openxmlformats.org/officeDocument/2006/customXml" ds:itemID="{EF2A19D1-7345-4849-BE61-54EB203B22FF}">
   <ds:schemaRefs>
     <ds:schemaRef ds:uri="http://schemas.openxmlformats.org/officeDocument/2006/bibliography"/>
   </ds:schemaRefs>

</xml_diff>